<commit_message>
add style to all pages by bootstrap, implmented request sending features
</commit_message>
<xml_diff>
--- a/VueNote.docx
+++ b/VueNote.docx
@@ -5573,6 +5573,7 @@
           <w:rFonts w:ascii="Times New Roman" w:hAnsi="Times New Roman" w:cs="Times New Roman"/>
           <w:b/>
           <w:bCs/>
+          <w:noProof/>
           <w:sz w:val="28"/>
           <w:szCs w:val="28"/>
         </w:rPr>
@@ -5693,6 +5694,7 @@
           <w:rFonts w:ascii="Times New Roman" w:hAnsi="Times New Roman" w:cs="Times New Roman"/>
           <w:b/>
           <w:bCs/>
+          <w:noProof/>
           <w:sz w:val="28"/>
           <w:szCs w:val="28"/>
         </w:rPr>
@@ -22067,18 +22069,19 @@
     <w:p>
       <w:pPr>
         <w:rPr>
-          <w:rFonts w:ascii="Times New Roman" w:hAnsi="Times New Roman" w:cs="Times New Roman" w:hint="eastAsia"/>
-          <w:b/>
-          <w:bCs/>
-          <w:sz w:val="28"/>
-          <w:szCs w:val="28"/>
-        </w:rPr>
-      </w:pPr>
-      <w:r>
-        <w:rPr>
-          <w:rFonts w:ascii="Times New Roman" w:hAnsi="Times New Roman" w:cs="Times New Roman"/>
-          <w:b/>
-          <w:bCs/>
+          <w:rFonts w:ascii="Times New Roman" w:hAnsi="Times New Roman" w:cs="Times New Roman"/>
+          <w:b/>
+          <w:bCs/>
+          <w:sz w:val="28"/>
+          <w:szCs w:val="28"/>
+        </w:rPr>
+      </w:pPr>
+      <w:r>
+        <w:rPr>
+          <w:rFonts w:ascii="Times New Roman" w:hAnsi="Times New Roman" w:cs="Times New Roman"/>
+          <w:b/>
+          <w:bCs/>
+          <w:noProof/>
           <w:sz w:val="28"/>
           <w:szCs w:val="28"/>
         </w:rPr>
@@ -22118,6 +22121,1711 @@
           </wp:inline>
         </w:drawing>
       </w:r>
+    </w:p>
+    <w:p>
+      <w:pPr>
+        <w:rPr>
+          <w:rFonts w:ascii="Times New Roman" w:hAnsi="Times New Roman" w:cs="Times New Roman"/>
+          <w:b/>
+          <w:bCs/>
+          <w:sz w:val="28"/>
+          <w:szCs w:val="28"/>
+        </w:rPr>
+      </w:pPr>
+    </w:p>
+    <w:p>
+      <w:pPr>
+        <w:rPr>
+          <w:rFonts w:ascii="Times New Roman" w:hAnsi="Times New Roman" w:cs="Times New Roman"/>
+          <w:b/>
+          <w:bCs/>
+          <w:sz w:val="28"/>
+          <w:szCs w:val="28"/>
+          <w:lang w:val="en-US"/>
+        </w:rPr>
+      </w:pPr>
+      <w:r>
+        <w:rPr>
+          <w:rFonts w:ascii="Times New Roman" w:hAnsi="Times New Roman" w:cs="Times New Roman"/>
+          <w:b/>
+          <w:bCs/>
+          <w:sz w:val="28"/>
+          <w:szCs w:val="28"/>
+        </w:rPr>
+        <w:t xml:space="preserve">Getters </w:t>
+      </w:r>
+      <w:r>
+        <w:rPr>
+          <w:rFonts w:ascii="Times New Roman" w:hAnsi="Times New Roman" w:cs="Times New Roman" w:hint="eastAsia"/>
+          <w:b/>
+          <w:bCs/>
+          <w:sz w:val="28"/>
+          <w:szCs w:val="28"/>
+          <w:lang w:val="en-US"/>
+        </w:rPr>
+        <w:t>用于输出数据，</w:t>
+      </w:r>
+    </w:p>
+    <w:p>
+      <w:pPr>
+        <w:rPr>
+          <w:rFonts w:ascii="Times New Roman" w:hAnsi="Times New Roman" w:cs="Times New Roman"/>
+          <w:b/>
+          <w:bCs/>
+          <w:sz w:val="28"/>
+          <w:szCs w:val="28"/>
+        </w:rPr>
+      </w:pPr>
+      <w:r>
+        <w:rPr>
+          <w:rFonts w:ascii="Times New Roman" w:hAnsi="Times New Roman" w:cs="Times New Roman"/>
+          <w:b/>
+          <w:bCs/>
+          <w:sz w:val="28"/>
+          <w:szCs w:val="28"/>
+          <w:lang w:val="en-US"/>
+        </w:rPr>
+        <w:t>M</w:t>
+      </w:r>
+      <w:r>
+        <w:rPr>
+          <w:rFonts w:ascii="Times New Roman" w:hAnsi="Times New Roman" w:cs="Times New Roman" w:hint="eastAsia"/>
+          <w:b/>
+          <w:bCs/>
+          <w:sz w:val="28"/>
+          <w:szCs w:val="28"/>
+          <w:lang w:val="en-US"/>
+        </w:rPr>
+        <w:t>utation</w:t>
+      </w:r>
+      <w:r>
+        <w:rPr>
+          <w:rFonts w:ascii="Times New Roman" w:hAnsi="Times New Roman" w:cs="Times New Roman" w:hint="eastAsia"/>
+          <w:b/>
+          <w:bCs/>
+          <w:sz w:val="28"/>
+          <w:szCs w:val="28"/>
+          <w:lang w:val="en-US"/>
+        </w:rPr>
+        <w:t>用来</w:t>
+      </w:r>
+      <w:r>
+        <w:rPr>
+          <w:rFonts w:ascii="Times New Roman" w:hAnsi="Times New Roman" w:cs="Times New Roman" w:hint="eastAsia"/>
+          <w:b/>
+          <w:bCs/>
+          <w:sz w:val="28"/>
+          <w:szCs w:val="28"/>
+          <w:lang w:val="en-US"/>
+        </w:rPr>
+        <w:t>trigger</w:t>
+      </w:r>
+      <w:r>
+        <w:rPr>
+          <w:rFonts w:ascii="Times New Roman" w:hAnsi="Times New Roman" w:cs="Times New Roman" w:hint="eastAsia"/>
+          <w:b/>
+          <w:bCs/>
+          <w:sz w:val="28"/>
+          <w:szCs w:val="28"/>
+          <w:lang w:val="en-US"/>
+        </w:rPr>
+        <w:t>数据状态</w:t>
+      </w:r>
+      <w:r>
+        <w:rPr>
+          <w:rFonts w:ascii="Times New Roman" w:hAnsi="Times New Roman" w:cs="Times New Roman" w:hint="eastAsia"/>
+          <w:b/>
+          <w:bCs/>
+          <w:sz w:val="28"/>
+          <w:szCs w:val="28"/>
+          <w:lang w:val="en-US"/>
+        </w:rPr>
+        <w:t xml:space="preserve"> </w:t>
+      </w:r>
+      <w:r>
+        <w:rPr>
+          <w:rFonts w:ascii="Times New Roman" w:hAnsi="Times New Roman" w:cs="Times New Roman" w:hint="eastAsia"/>
+          <w:b/>
+          <w:bCs/>
+          <w:sz w:val="28"/>
+          <w:szCs w:val="28"/>
+          <w:lang w:val="en-US"/>
+        </w:rPr>
+        <w:t>比如</w:t>
+      </w:r>
+      <w:r>
+        <w:rPr>
+          <w:rFonts w:ascii="Times New Roman" w:hAnsi="Times New Roman" w:cs="Times New Roman" w:hint="eastAsia"/>
+          <w:b/>
+          <w:bCs/>
+          <w:sz w:val="28"/>
+          <w:szCs w:val="28"/>
+          <w:lang w:val="en-US"/>
+        </w:rPr>
+        <w:t xml:space="preserve"> add</w:t>
+      </w:r>
+      <w:r>
+        <w:rPr>
+          <w:rFonts w:ascii="Times New Roman" w:hAnsi="Times New Roman" w:cs="Times New Roman"/>
+          <w:b/>
+          <w:bCs/>
+          <w:sz w:val="28"/>
+          <w:szCs w:val="28"/>
+        </w:rPr>
+        <w:t>request(</w:t>
+      </w:r>
+      <w:proofErr w:type="spellStart"/>
+      <w:proofErr w:type="gramStart"/>
+      <w:r>
+        <w:rPr>
+          <w:rFonts w:ascii="Times New Roman" w:hAnsi="Times New Roman" w:cs="Times New Roman"/>
+          <w:b/>
+          <w:bCs/>
+          <w:sz w:val="28"/>
+          <w:szCs w:val="28"/>
+        </w:rPr>
+        <w:t>state,payload</w:t>
+      </w:r>
+      <w:proofErr w:type="spellEnd"/>
+      <w:proofErr w:type="gramEnd"/>
+      <w:r>
+        <w:rPr>
+          <w:rFonts w:ascii="Times New Roman" w:hAnsi="Times New Roman" w:cs="Times New Roman"/>
+          <w:b/>
+          <w:bCs/>
+          <w:sz w:val="28"/>
+          <w:szCs w:val="28"/>
+        </w:rPr>
+        <w:t>) {</w:t>
+      </w:r>
+    </w:p>
+    <w:p>
+      <w:pPr>
+        <w:rPr>
+          <w:rFonts w:ascii="Times New Roman" w:hAnsi="Times New Roman" w:cs="Times New Roman"/>
+          <w:b/>
+          <w:bCs/>
+          <w:sz w:val="28"/>
+          <w:szCs w:val="28"/>
+        </w:rPr>
+      </w:pPr>
+      <w:proofErr w:type="spellStart"/>
+      <w:proofErr w:type="gramStart"/>
+      <w:r>
+        <w:rPr>
+          <w:rFonts w:ascii="Times New Roman" w:hAnsi="Times New Roman" w:cs="Times New Roman"/>
+          <w:b/>
+          <w:bCs/>
+          <w:sz w:val="28"/>
+          <w:szCs w:val="28"/>
+        </w:rPr>
+        <w:t>State.stateName.push</w:t>
+      </w:r>
+      <w:proofErr w:type="spellEnd"/>
+      <w:proofErr w:type="gramEnd"/>
+      <w:r>
+        <w:rPr>
+          <w:rFonts w:ascii="Times New Roman" w:hAnsi="Times New Roman" w:cs="Times New Roman"/>
+          <w:b/>
+          <w:bCs/>
+          <w:sz w:val="28"/>
+          <w:szCs w:val="28"/>
+        </w:rPr>
+        <w:t>(payload)</w:t>
+      </w:r>
+    </w:p>
+    <w:p>
+      <w:pPr>
+        <w:rPr>
+          <w:rFonts w:ascii="Times New Roman" w:hAnsi="Times New Roman" w:cs="Times New Roman"/>
+          <w:b/>
+          <w:bCs/>
+          <w:sz w:val="28"/>
+          <w:szCs w:val="28"/>
+        </w:rPr>
+      </w:pPr>
+      <w:r>
+        <w:rPr>
+          <w:rFonts w:ascii="Times New Roman" w:hAnsi="Times New Roman" w:cs="Times New Roman"/>
+          <w:b/>
+          <w:bCs/>
+          <w:sz w:val="28"/>
+          <w:szCs w:val="28"/>
+        </w:rPr>
+        <w:t>}</w:t>
+      </w:r>
+    </w:p>
+    <w:p>
+      <w:pPr>
+        <w:rPr>
+          <w:rFonts w:ascii="Times New Roman" w:hAnsi="Times New Roman" w:cs="Times New Roman"/>
+          <w:b/>
+          <w:bCs/>
+          <w:sz w:val="28"/>
+          <w:szCs w:val="28"/>
+          <w:lang w:val="en-US"/>
+        </w:rPr>
+      </w:pPr>
+      <w:r>
+        <w:rPr>
+          <w:rFonts w:ascii="Times New Roman" w:hAnsi="Times New Roman" w:cs="Times New Roman"/>
+          <w:b/>
+          <w:bCs/>
+          <w:sz w:val="28"/>
+          <w:szCs w:val="28"/>
+        </w:rPr>
+        <w:t>Actions</w:t>
+      </w:r>
+      <w:r>
+        <w:rPr>
+          <w:rFonts w:ascii="Times New Roman" w:hAnsi="Times New Roman" w:cs="Times New Roman" w:hint="eastAsia"/>
+          <w:b/>
+          <w:bCs/>
+          <w:sz w:val="28"/>
+          <w:szCs w:val="28"/>
+          <w:lang w:val="en-US"/>
+        </w:rPr>
+        <w:t>用来输出数据格式</w:t>
+      </w:r>
+    </w:p>
+    <w:p>
+      <w:pPr>
+        <w:shd w:val="clear" w:color="auto" w:fill="272822"/>
+        <w:spacing w:after="0" w:line="285" w:lineRule="atLeast"/>
+        <w:rPr>
+          <w:rFonts w:ascii="Consolas" w:eastAsia="Times New Roman" w:hAnsi="Consolas" w:cs="Times New Roman"/>
+          <w:color w:val="F8F8F2"/>
+          <w:sz w:val="21"/>
+          <w:szCs w:val="21"/>
+        </w:rPr>
+      </w:pPr>
+      <w:r>
+        <w:rPr>
+          <w:rFonts w:ascii="Consolas" w:eastAsia="Times New Roman" w:hAnsi="Consolas" w:cs="Times New Roman"/>
+          <w:color w:val="F92672"/>
+          <w:sz w:val="21"/>
+          <w:szCs w:val="21"/>
+        </w:rPr>
+        <w:t>export</w:t>
+      </w:r>
+      <w:r>
+        <w:rPr>
+          <w:rFonts w:ascii="Consolas" w:eastAsia="Times New Roman" w:hAnsi="Consolas" w:cs="Times New Roman"/>
+          <w:color w:val="F8F8F2"/>
+          <w:sz w:val="21"/>
+          <w:szCs w:val="21"/>
+        </w:rPr>
+        <w:t xml:space="preserve"> </w:t>
+      </w:r>
+      <w:proofErr w:type="gramStart"/>
+      <w:r>
+        <w:rPr>
+          <w:rFonts w:ascii="Consolas" w:eastAsia="Times New Roman" w:hAnsi="Consolas" w:cs="Times New Roman"/>
+          <w:color w:val="F92672"/>
+          <w:sz w:val="21"/>
+          <w:szCs w:val="21"/>
+        </w:rPr>
+        <w:t>default</w:t>
+      </w:r>
+      <w:r>
+        <w:rPr>
+          <w:rFonts w:ascii="Consolas" w:eastAsia="Times New Roman" w:hAnsi="Consolas" w:cs="Times New Roman"/>
+          <w:color w:val="F8F8F2"/>
+          <w:sz w:val="21"/>
+          <w:szCs w:val="21"/>
+        </w:rPr>
+        <w:t>{</w:t>
+      </w:r>
+      <w:proofErr w:type="gramEnd"/>
+    </w:p>
+    <w:p>
+      <w:pPr>
+        <w:shd w:val="clear" w:color="auto" w:fill="272822"/>
+        <w:spacing w:after="0" w:line="285" w:lineRule="atLeast"/>
+        <w:rPr>
+          <w:rFonts w:ascii="Consolas" w:eastAsia="Times New Roman" w:hAnsi="Consolas" w:cs="Times New Roman"/>
+          <w:color w:val="F8F8F2"/>
+          <w:sz w:val="21"/>
+          <w:szCs w:val="21"/>
+        </w:rPr>
+      </w:pPr>
+      <w:r>
+        <w:rPr>
+          <w:rFonts w:ascii="Consolas" w:eastAsia="Times New Roman" w:hAnsi="Consolas" w:cs="Times New Roman"/>
+          <w:color w:val="F8F8F2"/>
+          <w:sz w:val="21"/>
+          <w:szCs w:val="21"/>
+        </w:rPr>
+        <w:t xml:space="preserve">    </w:t>
+      </w:r>
+      <w:proofErr w:type="spellStart"/>
+      <w:r>
+        <w:rPr>
+          <w:rFonts w:ascii="Consolas" w:eastAsia="Times New Roman" w:hAnsi="Consolas" w:cs="Times New Roman"/>
+          <w:color w:val="A6E22E"/>
+          <w:sz w:val="21"/>
+          <w:szCs w:val="21"/>
+        </w:rPr>
+        <w:t>addRequest</w:t>
+      </w:r>
+      <w:proofErr w:type="spellEnd"/>
+      <w:r>
+        <w:rPr>
+          <w:rFonts w:ascii="Consolas" w:eastAsia="Times New Roman" w:hAnsi="Consolas" w:cs="Times New Roman"/>
+          <w:color w:val="F8F8F2"/>
+          <w:sz w:val="21"/>
+          <w:szCs w:val="21"/>
+        </w:rPr>
+        <w:t>(</w:t>
+      </w:r>
+      <w:proofErr w:type="spellStart"/>
+      <w:proofErr w:type="gramStart"/>
+      <w:r>
+        <w:rPr>
+          <w:rFonts w:ascii="Consolas" w:eastAsia="Times New Roman" w:hAnsi="Consolas" w:cs="Times New Roman"/>
+          <w:i/>
+          <w:iCs/>
+          <w:color w:val="FD971F"/>
+          <w:sz w:val="21"/>
+          <w:szCs w:val="21"/>
+        </w:rPr>
+        <w:t>context</w:t>
+      </w:r>
+      <w:r>
+        <w:rPr>
+          <w:rFonts w:ascii="Consolas" w:eastAsia="Times New Roman" w:hAnsi="Consolas" w:cs="Times New Roman"/>
+          <w:color w:val="F8F8F2"/>
+          <w:sz w:val="21"/>
+          <w:szCs w:val="21"/>
+        </w:rPr>
+        <w:t>,</w:t>
+      </w:r>
+      <w:r>
+        <w:rPr>
+          <w:rFonts w:ascii="Consolas" w:eastAsia="Times New Roman" w:hAnsi="Consolas" w:cs="Times New Roman"/>
+          <w:i/>
+          <w:iCs/>
+          <w:color w:val="FD971F"/>
+          <w:sz w:val="21"/>
+          <w:szCs w:val="21"/>
+        </w:rPr>
+        <w:t>payload</w:t>
+      </w:r>
+      <w:proofErr w:type="spellEnd"/>
+      <w:proofErr w:type="gramEnd"/>
+      <w:r>
+        <w:rPr>
+          <w:rFonts w:ascii="Consolas" w:eastAsia="Times New Roman" w:hAnsi="Consolas" w:cs="Times New Roman"/>
+          <w:color w:val="F8F8F2"/>
+          <w:sz w:val="21"/>
+          <w:szCs w:val="21"/>
+        </w:rPr>
+        <w:t>){</w:t>
+      </w:r>
+    </w:p>
+    <w:p>
+      <w:pPr>
+        <w:shd w:val="clear" w:color="auto" w:fill="272822"/>
+        <w:spacing w:after="0" w:line="285" w:lineRule="atLeast"/>
+        <w:rPr>
+          <w:rFonts w:ascii="Consolas" w:eastAsia="Times New Roman" w:hAnsi="Consolas" w:cs="Times New Roman"/>
+          <w:color w:val="F8F8F2"/>
+          <w:sz w:val="21"/>
+          <w:szCs w:val="21"/>
+        </w:rPr>
+      </w:pPr>
+      <w:r>
+        <w:rPr>
+          <w:rFonts w:ascii="Consolas" w:eastAsia="Times New Roman" w:hAnsi="Consolas" w:cs="Times New Roman"/>
+          <w:color w:val="F8F8F2"/>
+          <w:sz w:val="21"/>
+          <w:szCs w:val="21"/>
+        </w:rPr>
+        <w:t xml:space="preserve">        </w:t>
+      </w:r>
+      <w:r>
+        <w:rPr>
+          <w:rFonts w:ascii="Consolas" w:eastAsia="Times New Roman" w:hAnsi="Consolas" w:cs="Times New Roman"/>
+          <w:i/>
+          <w:iCs/>
+          <w:color w:val="66D9EF"/>
+          <w:sz w:val="21"/>
+          <w:szCs w:val="21"/>
+        </w:rPr>
+        <w:t>const</w:t>
+      </w:r>
+      <w:r>
+        <w:rPr>
+          <w:rFonts w:ascii="Consolas" w:eastAsia="Times New Roman" w:hAnsi="Consolas" w:cs="Times New Roman"/>
+          <w:color w:val="F8F8F2"/>
+          <w:sz w:val="21"/>
+          <w:szCs w:val="21"/>
+        </w:rPr>
+        <w:t xml:space="preserve"> </w:t>
+      </w:r>
+      <w:proofErr w:type="spellStart"/>
+      <w:r>
+        <w:rPr>
+          <w:rFonts w:ascii="Consolas" w:eastAsia="Times New Roman" w:hAnsi="Consolas" w:cs="Times New Roman"/>
+          <w:color w:val="F8F8F2"/>
+          <w:sz w:val="21"/>
+          <w:szCs w:val="21"/>
+        </w:rPr>
+        <w:t>requestData</w:t>
+      </w:r>
+      <w:proofErr w:type="spellEnd"/>
+      <w:r>
+        <w:rPr>
+          <w:rFonts w:ascii="Consolas" w:eastAsia="Times New Roman" w:hAnsi="Consolas" w:cs="Times New Roman"/>
+          <w:color w:val="F8F8F2"/>
+          <w:sz w:val="21"/>
+          <w:szCs w:val="21"/>
+        </w:rPr>
+        <w:t xml:space="preserve"> </w:t>
+      </w:r>
+      <w:r>
+        <w:rPr>
+          <w:rFonts w:ascii="Consolas" w:eastAsia="Times New Roman" w:hAnsi="Consolas" w:cs="Times New Roman"/>
+          <w:color w:val="F92672"/>
+          <w:sz w:val="21"/>
+          <w:szCs w:val="21"/>
+        </w:rPr>
+        <w:t>=</w:t>
+      </w:r>
+      <w:r>
+        <w:rPr>
+          <w:rFonts w:ascii="Consolas" w:eastAsia="Times New Roman" w:hAnsi="Consolas" w:cs="Times New Roman"/>
+          <w:color w:val="F8F8F2"/>
+          <w:sz w:val="21"/>
+          <w:szCs w:val="21"/>
+        </w:rPr>
+        <w:t xml:space="preserve"> {</w:t>
+      </w:r>
+    </w:p>
+    <w:p>
+      <w:pPr>
+        <w:shd w:val="clear" w:color="auto" w:fill="272822"/>
+        <w:spacing w:after="0" w:line="285" w:lineRule="atLeast"/>
+        <w:rPr>
+          <w:rFonts w:ascii="Consolas" w:eastAsia="Times New Roman" w:hAnsi="Consolas" w:cs="Times New Roman"/>
+          <w:color w:val="F8F8F2"/>
+          <w:sz w:val="21"/>
+          <w:szCs w:val="21"/>
+        </w:rPr>
+      </w:pPr>
+      <w:r>
+        <w:rPr>
+          <w:rFonts w:ascii="Consolas" w:eastAsia="Times New Roman" w:hAnsi="Consolas" w:cs="Times New Roman"/>
+          <w:color w:val="F8F8F2"/>
+          <w:sz w:val="21"/>
+          <w:szCs w:val="21"/>
+        </w:rPr>
+        <w:t xml:space="preserve">            </w:t>
+      </w:r>
+      <w:r>
+        <w:rPr>
+          <w:rFonts w:ascii="Consolas" w:eastAsia="Times New Roman" w:hAnsi="Consolas" w:cs="Times New Roman"/>
+          <w:color w:val="A6E22E"/>
+          <w:sz w:val="21"/>
+          <w:szCs w:val="21"/>
+        </w:rPr>
+        <w:t>id</w:t>
+      </w:r>
+      <w:r>
+        <w:rPr>
+          <w:rFonts w:ascii="Consolas" w:eastAsia="Times New Roman" w:hAnsi="Consolas" w:cs="Times New Roman"/>
+          <w:color w:val="F8F8F2"/>
+          <w:sz w:val="21"/>
+          <w:szCs w:val="21"/>
+        </w:rPr>
+        <w:t xml:space="preserve">: </w:t>
+      </w:r>
+      <w:r>
+        <w:rPr>
+          <w:rFonts w:ascii="Consolas" w:eastAsia="Times New Roman" w:hAnsi="Consolas" w:cs="Times New Roman"/>
+          <w:color w:val="F92672"/>
+          <w:sz w:val="21"/>
+          <w:szCs w:val="21"/>
+        </w:rPr>
+        <w:t>new</w:t>
+      </w:r>
+      <w:r>
+        <w:rPr>
+          <w:rFonts w:ascii="Consolas" w:eastAsia="Times New Roman" w:hAnsi="Consolas" w:cs="Times New Roman"/>
+          <w:color w:val="F8F8F2"/>
+          <w:sz w:val="21"/>
+          <w:szCs w:val="21"/>
+        </w:rPr>
+        <w:t xml:space="preserve"> </w:t>
+      </w:r>
+      <w:proofErr w:type="gramStart"/>
+      <w:r>
+        <w:rPr>
+          <w:rFonts w:ascii="Consolas" w:eastAsia="Times New Roman" w:hAnsi="Consolas" w:cs="Times New Roman"/>
+          <w:i/>
+          <w:iCs/>
+          <w:color w:val="66D9EF"/>
+          <w:sz w:val="21"/>
+          <w:szCs w:val="21"/>
+        </w:rPr>
+        <w:t>Date</w:t>
+      </w:r>
+      <w:r>
+        <w:rPr>
+          <w:rFonts w:ascii="Consolas" w:eastAsia="Times New Roman" w:hAnsi="Consolas" w:cs="Times New Roman"/>
+          <w:color w:val="F8F8F2"/>
+          <w:sz w:val="21"/>
+          <w:szCs w:val="21"/>
+        </w:rPr>
+        <w:t>(</w:t>
+      </w:r>
+      <w:proofErr w:type="gramEnd"/>
+      <w:r>
+        <w:rPr>
+          <w:rFonts w:ascii="Consolas" w:eastAsia="Times New Roman" w:hAnsi="Consolas" w:cs="Times New Roman"/>
+          <w:color w:val="F8F8F2"/>
+          <w:sz w:val="21"/>
+          <w:szCs w:val="21"/>
+        </w:rPr>
+        <w:t>).</w:t>
+      </w:r>
+      <w:proofErr w:type="spellStart"/>
+      <w:r>
+        <w:rPr>
+          <w:rFonts w:ascii="Consolas" w:eastAsia="Times New Roman" w:hAnsi="Consolas" w:cs="Times New Roman"/>
+          <w:color w:val="A6E22E"/>
+          <w:sz w:val="21"/>
+          <w:szCs w:val="21"/>
+        </w:rPr>
+        <w:t>toISOString</w:t>
+      </w:r>
+      <w:proofErr w:type="spellEnd"/>
+      <w:r>
+        <w:rPr>
+          <w:rFonts w:ascii="Consolas" w:eastAsia="Times New Roman" w:hAnsi="Consolas" w:cs="Times New Roman"/>
+          <w:color w:val="F8F8F2"/>
+          <w:sz w:val="21"/>
+          <w:szCs w:val="21"/>
+        </w:rPr>
+        <w:t>,</w:t>
+      </w:r>
+    </w:p>
+    <w:p>
+      <w:pPr>
+        <w:shd w:val="clear" w:color="auto" w:fill="272822"/>
+        <w:spacing w:after="0" w:line="285" w:lineRule="atLeast"/>
+        <w:rPr>
+          <w:rFonts w:ascii="Consolas" w:eastAsia="Times New Roman" w:hAnsi="Consolas" w:cs="Times New Roman"/>
+          <w:color w:val="F8F8F2"/>
+          <w:sz w:val="21"/>
+          <w:szCs w:val="21"/>
+        </w:rPr>
+      </w:pPr>
+      <w:r>
+        <w:rPr>
+          <w:rFonts w:ascii="Consolas" w:eastAsia="Times New Roman" w:hAnsi="Consolas" w:cs="Times New Roman"/>
+          <w:color w:val="F8F8F2"/>
+          <w:sz w:val="21"/>
+          <w:szCs w:val="21"/>
+        </w:rPr>
+        <w:lastRenderedPageBreak/>
+        <w:t xml:space="preserve">            </w:t>
+      </w:r>
+      <w:proofErr w:type="spellStart"/>
+      <w:proofErr w:type="gramStart"/>
+      <w:r>
+        <w:rPr>
+          <w:rFonts w:ascii="Consolas" w:eastAsia="Times New Roman" w:hAnsi="Consolas" w:cs="Times New Roman"/>
+          <w:color w:val="F8F8F2"/>
+          <w:sz w:val="21"/>
+          <w:szCs w:val="21"/>
+        </w:rPr>
+        <w:t>from:</w:t>
+      </w:r>
+      <w:r>
+        <w:rPr>
+          <w:rFonts w:ascii="Consolas" w:eastAsia="Times New Roman" w:hAnsi="Consolas" w:cs="Times New Roman"/>
+          <w:i/>
+          <w:iCs/>
+          <w:color w:val="FD971F"/>
+          <w:sz w:val="21"/>
+          <w:szCs w:val="21"/>
+        </w:rPr>
+        <w:t>payload</w:t>
+      </w:r>
+      <w:proofErr w:type="gramEnd"/>
+      <w:r>
+        <w:rPr>
+          <w:rFonts w:ascii="Consolas" w:eastAsia="Times New Roman" w:hAnsi="Consolas" w:cs="Times New Roman"/>
+          <w:color w:val="F8F8F2"/>
+          <w:sz w:val="21"/>
+          <w:szCs w:val="21"/>
+        </w:rPr>
+        <w:t>.from</w:t>
+      </w:r>
+      <w:proofErr w:type="spellEnd"/>
+      <w:r>
+        <w:rPr>
+          <w:rFonts w:ascii="Consolas" w:eastAsia="Times New Roman" w:hAnsi="Consolas" w:cs="Times New Roman"/>
+          <w:color w:val="F8F8F2"/>
+          <w:sz w:val="21"/>
+          <w:szCs w:val="21"/>
+        </w:rPr>
+        <w:t>,</w:t>
+      </w:r>
+    </w:p>
+    <w:p>
+      <w:pPr>
+        <w:shd w:val="clear" w:color="auto" w:fill="272822"/>
+        <w:spacing w:after="0" w:line="285" w:lineRule="atLeast"/>
+        <w:rPr>
+          <w:rFonts w:ascii="Consolas" w:eastAsia="Times New Roman" w:hAnsi="Consolas" w:cs="Times New Roman"/>
+          <w:color w:val="F8F8F2"/>
+          <w:sz w:val="21"/>
+          <w:szCs w:val="21"/>
+        </w:rPr>
+      </w:pPr>
+      <w:r>
+        <w:rPr>
+          <w:rFonts w:ascii="Consolas" w:eastAsia="Times New Roman" w:hAnsi="Consolas" w:cs="Times New Roman"/>
+          <w:color w:val="F8F8F2"/>
+          <w:sz w:val="21"/>
+          <w:szCs w:val="21"/>
+        </w:rPr>
+        <w:t xml:space="preserve">            </w:t>
+      </w:r>
+      <w:proofErr w:type="spellStart"/>
+      <w:proofErr w:type="gramStart"/>
+      <w:r>
+        <w:rPr>
+          <w:rFonts w:ascii="Consolas" w:eastAsia="Times New Roman" w:hAnsi="Consolas" w:cs="Times New Roman"/>
+          <w:color w:val="F8F8F2"/>
+          <w:sz w:val="21"/>
+          <w:szCs w:val="21"/>
+        </w:rPr>
+        <w:t>to:</w:t>
+      </w:r>
+      <w:r>
+        <w:rPr>
+          <w:rFonts w:ascii="Consolas" w:eastAsia="Times New Roman" w:hAnsi="Consolas" w:cs="Times New Roman"/>
+          <w:i/>
+          <w:iCs/>
+          <w:color w:val="FD971F"/>
+          <w:sz w:val="21"/>
+          <w:szCs w:val="21"/>
+        </w:rPr>
+        <w:t>payload</w:t>
+      </w:r>
+      <w:r>
+        <w:rPr>
+          <w:rFonts w:ascii="Consolas" w:eastAsia="Times New Roman" w:hAnsi="Consolas" w:cs="Times New Roman"/>
+          <w:color w:val="F8F8F2"/>
+          <w:sz w:val="21"/>
+          <w:szCs w:val="21"/>
+        </w:rPr>
+        <w:t>.to</w:t>
+      </w:r>
+      <w:proofErr w:type="spellEnd"/>
+      <w:proofErr w:type="gramEnd"/>
+      <w:r>
+        <w:rPr>
+          <w:rFonts w:ascii="Consolas" w:eastAsia="Times New Roman" w:hAnsi="Consolas" w:cs="Times New Roman"/>
+          <w:color w:val="F8F8F2"/>
+          <w:sz w:val="21"/>
+          <w:szCs w:val="21"/>
+        </w:rPr>
+        <w:t>,</w:t>
+      </w:r>
+    </w:p>
+    <w:p>
+      <w:pPr>
+        <w:shd w:val="clear" w:color="auto" w:fill="272822"/>
+        <w:spacing w:after="0" w:line="285" w:lineRule="atLeast"/>
+        <w:rPr>
+          <w:rFonts w:ascii="Consolas" w:eastAsia="Times New Roman" w:hAnsi="Consolas" w:cs="Times New Roman"/>
+          <w:color w:val="F8F8F2"/>
+          <w:sz w:val="21"/>
+          <w:szCs w:val="21"/>
+        </w:rPr>
+      </w:pPr>
+      <w:r>
+        <w:rPr>
+          <w:rFonts w:ascii="Consolas" w:eastAsia="Times New Roman" w:hAnsi="Consolas" w:cs="Times New Roman"/>
+          <w:color w:val="F8F8F2"/>
+          <w:sz w:val="21"/>
+          <w:szCs w:val="21"/>
+        </w:rPr>
+        <w:t xml:space="preserve">            </w:t>
+      </w:r>
+      <w:proofErr w:type="spellStart"/>
+      <w:proofErr w:type="gramStart"/>
+      <w:r>
+        <w:rPr>
+          <w:rFonts w:ascii="Consolas" w:eastAsia="Times New Roman" w:hAnsi="Consolas" w:cs="Times New Roman"/>
+          <w:color w:val="F8F8F2"/>
+          <w:sz w:val="21"/>
+          <w:szCs w:val="21"/>
+        </w:rPr>
+        <w:t>title:</w:t>
+      </w:r>
+      <w:r>
+        <w:rPr>
+          <w:rFonts w:ascii="Consolas" w:eastAsia="Times New Roman" w:hAnsi="Consolas" w:cs="Times New Roman"/>
+          <w:i/>
+          <w:iCs/>
+          <w:color w:val="FD971F"/>
+          <w:sz w:val="21"/>
+          <w:szCs w:val="21"/>
+        </w:rPr>
+        <w:t>payload</w:t>
+      </w:r>
+      <w:proofErr w:type="gramEnd"/>
+      <w:r>
+        <w:rPr>
+          <w:rFonts w:ascii="Consolas" w:eastAsia="Times New Roman" w:hAnsi="Consolas" w:cs="Times New Roman"/>
+          <w:color w:val="F8F8F2"/>
+          <w:sz w:val="21"/>
+          <w:szCs w:val="21"/>
+        </w:rPr>
+        <w:t>.title</w:t>
+      </w:r>
+      <w:proofErr w:type="spellEnd"/>
+      <w:r>
+        <w:rPr>
+          <w:rFonts w:ascii="Consolas" w:eastAsia="Times New Roman" w:hAnsi="Consolas" w:cs="Times New Roman"/>
+          <w:color w:val="F8F8F2"/>
+          <w:sz w:val="21"/>
+          <w:szCs w:val="21"/>
+        </w:rPr>
+        <w:t>,</w:t>
+      </w:r>
+    </w:p>
+    <w:p>
+      <w:pPr>
+        <w:shd w:val="clear" w:color="auto" w:fill="272822"/>
+        <w:spacing w:after="0" w:line="285" w:lineRule="atLeast"/>
+        <w:rPr>
+          <w:rFonts w:ascii="Consolas" w:eastAsia="Times New Roman" w:hAnsi="Consolas" w:cs="Times New Roman"/>
+          <w:color w:val="F8F8F2"/>
+          <w:sz w:val="21"/>
+          <w:szCs w:val="21"/>
+        </w:rPr>
+      </w:pPr>
+      <w:r>
+        <w:rPr>
+          <w:rFonts w:ascii="Consolas" w:eastAsia="Times New Roman" w:hAnsi="Consolas" w:cs="Times New Roman"/>
+          <w:color w:val="F8F8F2"/>
+          <w:sz w:val="21"/>
+          <w:szCs w:val="21"/>
+        </w:rPr>
+        <w:t xml:space="preserve">            </w:t>
+      </w:r>
+      <w:proofErr w:type="spellStart"/>
+      <w:proofErr w:type="gramStart"/>
+      <w:r>
+        <w:rPr>
+          <w:rFonts w:ascii="Consolas" w:eastAsia="Times New Roman" w:hAnsi="Consolas" w:cs="Times New Roman"/>
+          <w:color w:val="F8F8F2"/>
+          <w:sz w:val="21"/>
+          <w:szCs w:val="21"/>
+        </w:rPr>
+        <w:t>message:</w:t>
+      </w:r>
+      <w:r>
+        <w:rPr>
+          <w:rFonts w:ascii="Consolas" w:eastAsia="Times New Roman" w:hAnsi="Consolas" w:cs="Times New Roman"/>
+          <w:i/>
+          <w:iCs/>
+          <w:color w:val="FD971F"/>
+          <w:sz w:val="21"/>
+          <w:szCs w:val="21"/>
+        </w:rPr>
+        <w:t>payload</w:t>
+      </w:r>
+      <w:proofErr w:type="gramEnd"/>
+      <w:r>
+        <w:rPr>
+          <w:rFonts w:ascii="Consolas" w:eastAsia="Times New Roman" w:hAnsi="Consolas" w:cs="Times New Roman"/>
+          <w:color w:val="F8F8F2"/>
+          <w:sz w:val="21"/>
+          <w:szCs w:val="21"/>
+        </w:rPr>
+        <w:t>.message</w:t>
+      </w:r>
+      <w:proofErr w:type="spellEnd"/>
+      <w:r>
+        <w:rPr>
+          <w:rFonts w:ascii="Consolas" w:eastAsia="Times New Roman" w:hAnsi="Consolas" w:cs="Times New Roman"/>
+          <w:color w:val="F8F8F2"/>
+          <w:sz w:val="21"/>
+          <w:szCs w:val="21"/>
+        </w:rPr>
+        <w:t>,</w:t>
+      </w:r>
+    </w:p>
+    <w:p>
+      <w:pPr>
+        <w:shd w:val="clear" w:color="auto" w:fill="272822"/>
+        <w:spacing w:after="0" w:line="285" w:lineRule="atLeast"/>
+        <w:rPr>
+          <w:rFonts w:ascii="Consolas" w:eastAsia="Times New Roman" w:hAnsi="Consolas" w:cs="Times New Roman"/>
+          <w:color w:val="F8F8F2"/>
+          <w:sz w:val="21"/>
+          <w:szCs w:val="21"/>
+        </w:rPr>
+      </w:pPr>
+      <w:r>
+        <w:rPr>
+          <w:rFonts w:ascii="Consolas" w:eastAsia="Times New Roman" w:hAnsi="Consolas" w:cs="Times New Roman"/>
+          <w:color w:val="F8F8F2"/>
+          <w:sz w:val="21"/>
+          <w:szCs w:val="21"/>
+        </w:rPr>
+        <w:t xml:space="preserve">            </w:t>
+      </w:r>
+    </w:p>
+    <w:p>
+      <w:pPr>
+        <w:shd w:val="clear" w:color="auto" w:fill="272822"/>
+        <w:spacing w:after="0" w:line="285" w:lineRule="atLeast"/>
+        <w:rPr>
+          <w:rFonts w:ascii="Consolas" w:eastAsia="Times New Roman" w:hAnsi="Consolas" w:cs="Times New Roman"/>
+          <w:color w:val="F8F8F2"/>
+          <w:sz w:val="21"/>
+          <w:szCs w:val="21"/>
+        </w:rPr>
+      </w:pPr>
+      <w:r>
+        <w:rPr>
+          <w:rFonts w:ascii="Consolas" w:eastAsia="Times New Roman" w:hAnsi="Consolas" w:cs="Times New Roman"/>
+          <w:color w:val="F8F8F2"/>
+          <w:sz w:val="21"/>
+          <w:szCs w:val="21"/>
+        </w:rPr>
+        <w:t>        };</w:t>
+      </w:r>
+    </w:p>
+    <w:p>
+      <w:pPr>
+        <w:shd w:val="clear" w:color="auto" w:fill="272822"/>
+        <w:spacing w:after="0" w:line="285" w:lineRule="atLeast"/>
+        <w:rPr>
+          <w:rFonts w:ascii="Consolas" w:eastAsia="Times New Roman" w:hAnsi="Consolas" w:cs="Times New Roman"/>
+          <w:color w:val="F8F8F2"/>
+          <w:sz w:val="21"/>
+          <w:szCs w:val="21"/>
+        </w:rPr>
+      </w:pPr>
+      <w:r>
+        <w:rPr>
+          <w:rFonts w:ascii="Consolas" w:eastAsia="Times New Roman" w:hAnsi="Consolas" w:cs="Times New Roman"/>
+          <w:color w:val="F8F8F2"/>
+          <w:sz w:val="21"/>
+          <w:szCs w:val="21"/>
+        </w:rPr>
+        <w:t xml:space="preserve">        </w:t>
+      </w:r>
+      <w:proofErr w:type="spellStart"/>
+      <w:proofErr w:type="gramStart"/>
+      <w:r>
+        <w:rPr>
+          <w:rFonts w:ascii="Consolas" w:eastAsia="Times New Roman" w:hAnsi="Consolas" w:cs="Times New Roman"/>
+          <w:i/>
+          <w:iCs/>
+          <w:color w:val="FD971F"/>
+          <w:sz w:val="21"/>
+          <w:szCs w:val="21"/>
+        </w:rPr>
+        <w:t>context</w:t>
+      </w:r>
+      <w:r>
+        <w:rPr>
+          <w:rFonts w:ascii="Consolas" w:eastAsia="Times New Roman" w:hAnsi="Consolas" w:cs="Times New Roman"/>
+          <w:color w:val="F8F8F2"/>
+          <w:sz w:val="21"/>
+          <w:szCs w:val="21"/>
+        </w:rPr>
+        <w:t>.</w:t>
+      </w:r>
+      <w:r>
+        <w:rPr>
+          <w:rFonts w:ascii="Consolas" w:eastAsia="Times New Roman" w:hAnsi="Consolas" w:cs="Times New Roman"/>
+          <w:color w:val="A6E22E"/>
+          <w:sz w:val="21"/>
+          <w:szCs w:val="21"/>
+        </w:rPr>
+        <w:t>commit</w:t>
+      </w:r>
+      <w:proofErr w:type="spellEnd"/>
+      <w:proofErr w:type="gramEnd"/>
+      <w:r>
+        <w:rPr>
+          <w:rFonts w:ascii="Consolas" w:eastAsia="Times New Roman" w:hAnsi="Consolas" w:cs="Times New Roman"/>
+          <w:color w:val="F8F8F2"/>
+          <w:sz w:val="21"/>
+          <w:szCs w:val="21"/>
+        </w:rPr>
+        <w:t>(</w:t>
+      </w:r>
+      <w:r>
+        <w:rPr>
+          <w:rFonts w:ascii="Consolas" w:eastAsia="Times New Roman" w:hAnsi="Consolas" w:cs="Times New Roman"/>
+          <w:color w:val="E6DB74"/>
+          <w:sz w:val="21"/>
+          <w:szCs w:val="21"/>
+        </w:rPr>
+        <w:t>'</w:t>
+      </w:r>
+      <w:proofErr w:type="spellStart"/>
+      <w:r>
+        <w:rPr>
+          <w:rFonts w:ascii="Consolas" w:eastAsia="Times New Roman" w:hAnsi="Consolas" w:cs="Times New Roman"/>
+          <w:color w:val="E6DB74"/>
+          <w:sz w:val="21"/>
+          <w:szCs w:val="21"/>
+        </w:rPr>
+        <w:t>addRequest</w:t>
+      </w:r>
+      <w:proofErr w:type="spellEnd"/>
+      <w:r>
+        <w:rPr>
+          <w:rFonts w:ascii="Consolas" w:eastAsia="Times New Roman" w:hAnsi="Consolas" w:cs="Times New Roman"/>
+          <w:color w:val="E6DB74"/>
+          <w:sz w:val="21"/>
+          <w:szCs w:val="21"/>
+        </w:rPr>
+        <w:t>'</w:t>
+      </w:r>
+      <w:r>
+        <w:rPr>
+          <w:rFonts w:ascii="Consolas" w:eastAsia="Times New Roman" w:hAnsi="Consolas" w:cs="Times New Roman"/>
+          <w:color w:val="F8F8F2"/>
+          <w:sz w:val="21"/>
+          <w:szCs w:val="21"/>
+        </w:rPr>
+        <w:t>,</w:t>
+      </w:r>
+      <w:proofErr w:type="spellStart"/>
+      <w:r>
+        <w:rPr>
+          <w:rFonts w:ascii="Consolas" w:eastAsia="Times New Roman" w:hAnsi="Consolas" w:cs="Times New Roman"/>
+          <w:color w:val="F8F8F2"/>
+          <w:sz w:val="21"/>
+          <w:szCs w:val="21"/>
+        </w:rPr>
+        <w:t>requestData</w:t>
+      </w:r>
+      <w:proofErr w:type="spellEnd"/>
+      <w:r>
+        <w:rPr>
+          <w:rFonts w:ascii="Consolas" w:eastAsia="Times New Roman" w:hAnsi="Consolas" w:cs="Times New Roman"/>
+          <w:color w:val="F8F8F2"/>
+          <w:sz w:val="21"/>
+          <w:szCs w:val="21"/>
+        </w:rPr>
+        <w:t>);</w:t>
+      </w:r>
+    </w:p>
+    <w:p>
+      <w:pPr>
+        <w:shd w:val="clear" w:color="auto" w:fill="272822"/>
+        <w:spacing w:after="0" w:line="285" w:lineRule="atLeast"/>
+        <w:rPr>
+          <w:rFonts w:ascii="Consolas" w:eastAsia="Times New Roman" w:hAnsi="Consolas" w:cs="Times New Roman"/>
+          <w:color w:val="F8F8F2"/>
+          <w:sz w:val="21"/>
+          <w:szCs w:val="21"/>
+        </w:rPr>
+      </w:pPr>
+      <w:r>
+        <w:rPr>
+          <w:rFonts w:ascii="Consolas" w:eastAsia="Times New Roman" w:hAnsi="Consolas" w:cs="Times New Roman"/>
+          <w:color w:val="F8F8F2"/>
+          <w:sz w:val="21"/>
+          <w:szCs w:val="21"/>
+        </w:rPr>
+        <w:t>    }</w:t>
+      </w:r>
+    </w:p>
+    <w:p>
+      <w:pPr>
+        <w:shd w:val="clear" w:color="auto" w:fill="272822"/>
+        <w:spacing w:after="0" w:line="285" w:lineRule="atLeast"/>
+        <w:rPr>
+          <w:rFonts w:ascii="Consolas" w:eastAsia="Times New Roman" w:hAnsi="Consolas" w:cs="Times New Roman"/>
+          <w:color w:val="F8F8F2"/>
+          <w:sz w:val="21"/>
+          <w:szCs w:val="21"/>
+        </w:rPr>
+      </w:pPr>
+      <w:r>
+        <w:rPr>
+          <w:rFonts w:ascii="Consolas" w:eastAsia="Times New Roman" w:hAnsi="Consolas" w:cs="Times New Roman"/>
+          <w:color w:val="F8F8F2"/>
+          <w:sz w:val="21"/>
+          <w:szCs w:val="21"/>
+        </w:rPr>
+        <w:t>}</w:t>
+      </w:r>
+    </w:p>
+    <w:p>
+      <w:pPr>
+        <w:rPr>
+          <w:rFonts w:ascii="Times New Roman" w:hAnsi="Times New Roman" w:cs="Times New Roman"/>
+          <w:b/>
+          <w:bCs/>
+          <w:sz w:val="28"/>
+          <w:szCs w:val="28"/>
+          <w:lang w:val="en-US"/>
+        </w:rPr>
+      </w:pPr>
+    </w:p>
+    <w:p>
+      <w:pPr>
+        <w:rPr>
+          <w:rFonts w:ascii="Times New Roman" w:hAnsi="Times New Roman" w:cs="Times New Roman"/>
+          <w:b/>
+          <w:bCs/>
+          <w:sz w:val="28"/>
+          <w:szCs w:val="28"/>
+          <w:lang w:val="en-US"/>
+        </w:rPr>
+      </w:pPr>
+      <w:r>
+        <w:rPr>
+          <w:rFonts w:ascii="Times New Roman" w:hAnsi="Times New Roman" w:cs="Times New Roman" w:hint="eastAsia"/>
+          <w:b/>
+          <w:bCs/>
+          <w:sz w:val="28"/>
+          <w:szCs w:val="28"/>
+          <w:lang w:val="en-US"/>
+        </w:rPr>
+        <w:t>在</w:t>
+      </w:r>
+      <w:r>
+        <w:rPr>
+          <w:rFonts w:ascii="Times New Roman" w:hAnsi="Times New Roman" w:cs="Times New Roman" w:hint="eastAsia"/>
+          <w:b/>
+          <w:bCs/>
+          <w:sz w:val="28"/>
+          <w:szCs w:val="28"/>
+          <w:lang w:val="en-US"/>
+        </w:rPr>
+        <w:t>component</w:t>
+      </w:r>
+      <w:r>
+        <w:rPr>
+          <w:rFonts w:ascii="Times New Roman" w:hAnsi="Times New Roman" w:cs="Times New Roman" w:hint="eastAsia"/>
+          <w:b/>
+          <w:bCs/>
+          <w:sz w:val="28"/>
+          <w:szCs w:val="28"/>
+          <w:lang w:val="en-US"/>
+        </w:rPr>
+        <w:t>里面：</w:t>
+      </w:r>
+    </w:p>
+    <w:p>
+      <w:pPr>
+        <w:pStyle w:val="a7"/>
+        <w:numPr>
+          <w:ilvl w:val="0"/>
+          <w:numId w:val="1"/>
+        </w:numPr>
+        <w:rPr>
+          <w:rFonts w:ascii="Times New Roman" w:hAnsi="Times New Roman" w:cs="Times New Roman"/>
+          <w:b/>
+          <w:bCs/>
+          <w:sz w:val="28"/>
+          <w:szCs w:val="28"/>
+          <w:lang w:val="en-US"/>
+        </w:rPr>
+      </w:pPr>
+      <w:r>
+        <w:rPr>
+          <w:rFonts w:ascii="Times New Roman" w:hAnsi="Times New Roman" w:cs="Times New Roman" w:hint="eastAsia"/>
+          <w:b/>
+          <w:bCs/>
+          <w:sz w:val="28"/>
+          <w:szCs w:val="28"/>
+          <w:lang w:val="en-US"/>
+        </w:rPr>
+        <w:t>使用</w:t>
+      </w:r>
+      <w:r>
+        <w:rPr>
+          <w:rFonts w:ascii="Times New Roman" w:hAnsi="Times New Roman" w:cs="Times New Roman" w:hint="eastAsia"/>
+          <w:b/>
+          <w:bCs/>
+          <w:sz w:val="28"/>
+          <w:szCs w:val="28"/>
+          <w:lang w:val="en-US"/>
+        </w:rPr>
+        <w:t>computed</w:t>
+      </w:r>
+      <w:r>
+        <w:rPr>
+          <w:rFonts w:ascii="Times New Roman" w:hAnsi="Times New Roman" w:cs="Times New Roman" w:hint="eastAsia"/>
+          <w:b/>
+          <w:bCs/>
+          <w:sz w:val="28"/>
+          <w:szCs w:val="28"/>
+          <w:lang w:val="en-US"/>
+        </w:rPr>
+        <w:t>来引用</w:t>
+      </w:r>
+      <w:proofErr w:type="spellStart"/>
+      <w:r>
+        <w:rPr>
+          <w:rFonts w:ascii="Times New Roman" w:hAnsi="Times New Roman" w:cs="Times New Roman" w:hint="eastAsia"/>
+          <w:b/>
+          <w:bCs/>
+          <w:sz w:val="28"/>
+          <w:szCs w:val="28"/>
+          <w:lang w:val="en-US"/>
+        </w:rPr>
+        <w:t>vuex</w:t>
+      </w:r>
+      <w:proofErr w:type="spellEnd"/>
+    </w:p>
+    <w:p>
+      <w:pPr>
+        <w:pStyle w:val="a7"/>
+        <w:numPr>
+          <w:ilvl w:val="0"/>
+          <w:numId w:val="1"/>
+        </w:numPr>
+        <w:shd w:val="clear" w:color="auto" w:fill="272822"/>
+        <w:spacing w:after="0" w:line="285" w:lineRule="atLeast"/>
+        <w:rPr>
+          <w:rFonts w:ascii="Consolas" w:eastAsia="Times New Roman" w:hAnsi="Consolas" w:cs="Times New Roman"/>
+          <w:color w:val="F8F8F2"/>
+          <w:sz w:val="21"/>
+          <w:szCs w:val="21"/>
+        </w:rPr>
+      </w:pPr>
+      <w:proofErr w:type="gramStart"/>
+      <w:r>
+        <w:rPr>
+          <w:rFonts w:ascii="Consolas" w:eastAsia="Times New Roman" w:hAnsi="Consolas" w:cs="Times New Roman"/>
+          <w:color w:val="F8F8F2"/>
+          <w:sz w:val="21"/>
+          <w:szCs w:val="21"/>
+        </w:rPr>
+        <w:t>computed:{</w:t>
+      </w:r>
+      <w:proofErr w:type="gramEnd"/>
+    </w:p>
+    <w:p>
+      <w:pPr>
+        <w:pStyle w:val="a7"/>
+        <w:numPr>
+          <w:ilvl w:val="0"/>
+          <w:numId w:val="1"/>
+        </w:numPr>
+        <w:shd w:val="clear" w:color="auto" w:fill="272822"/>
+        <w:spacing w:after="0" w:line="285" w:lineRule="atLeast"/>
+        <w:rPr>
+          <w:rFonts w:ascii="Consolas" w:eastAsia="Times New Roman" w:hAnsi="Consolas" w:cs="Times New Roman"/>
+          <w:color w:val="F8F8F2"/>
+          <w:sz w:val="21"/>
+          <w:szCs w:val="21"/>
+        </w:rPr>
+      </w:pPr>
+      <w:r>
+        <w:rPr>
+          <w:rFonts w:ascii="Consolas" w:eastAsia="Times New Roman" w:hAnsi="Consolas" w:cs="Times New Roman"/>
+          <w:color w:val="F8F8F2"/>
+          <w:sz w:val="21"/>
+          <w:szCs w:val="21"/>
+        </w:rPr>
+        <w:t xml:space="preserve">    </w:t>
+      </w:r>
+      <w:proofErr w:type="spellStart"/>
+      <w:proofErr w:type="gramStart"/>
+      <w:r>
+        <w:rPr>
+          <w:rFonts w:ascii="Consolas" w:eastAsia="Times New Roman" w:hAnsi="Consolas" w:cs="Times New Roman"/>
+          <w:color w:val="A6E22E"/>
+          <w:sz w:val="21"/>
+          <w:szCs w:val="21"/>
+        </w:rPr>
+        <w:t>getRequest</w:t>
+      </w:r>
+      <w:proofErr w:type="spellEnd"/>
+      <w:r>
+        <w:rPr>
+          <w:rFonts w:ascii="Consolas" w:eastAsia="Times New Roman" w:hAnsi="Consolas" w:cs="Times New Roman"/>
+          <w:color w:val="F8F8F2"/>
+          <w:sz w:val="21"/>
+          <w:szCs w:val="21"/>
+        </w:rPr>
+        <w:t>(</w:t>
+      </w:r>
+      <w:proofErr w:type="gramEnd"/>
+      <w:r>
+        <w:rPr>
+          <w:rFonts w:ascii="Consolas" w:eastAsia="Times New Roman" w:hAnsi="Consolas" w:cs="Times New Roman"/>
+          <w:color w:val="F8F8F2"/>
+          <w:sz w:val="21"/>
+          <w:szCs w:val="21"/>
+        </w:rPr>
+        <w:t xml:space="preserve">){ </w:t>
+      </w:r>
+      <w:r>
+        <w:rPr>
+          <w:rFonts w:ascii="Consolas" w:eastAsia="Times New Roman" w:hAnsi="Consolas" w:cs="Times New Roman"/>
+          <w:color w:val="88846F"/>
+          <w:sz w:val="21"/>
+          <w:szCs w:val="21"/>
+        </w:rPr>
+        <w:t>//getting the request list</w:t>
+      </w:r>
+    </w:p>
+    <w:p>
+      <w:pPr>
+        <w:pStyle w:val="a7"/>
+        <w:numPr>
+          <w:ilvl w:val="0"/>
+          <w:numId w:val="1"/>
+        </w:numPr>
+        <w:shd w:val="clear" w:color="auto" w:fill="272822"/>
+        <w:spacing w:after="0" w:line="285" w:lineRule="atLeast"/>
+        <w:rPr>
+          <w:rFonts w:ascii="Consolas" w:eastAsia="Times New Roman" w:hAnsi="Consolas" w:cs="Times New Roman"/>
+          <w:color w:val="F8F8F2"/>
+          <w:sz w:val="21"/>
+          <w:szCs w:val="21"/>
+        </w:rPr>
+      </w:pPr>
+      <w:r>
+        <w:rPr>
+          <w:rFonts w:ascii="Consolas" w:eastAsia="Times New Roman" w:hAnsi="Consolas" w:cs="Times New Roman"/>
+          <w:color w:val="F8F8F2"/>
+          <w:sz w:val="21"/>
+          <w:szCs w:val="21"/>
+        </w:rPr>
+        <w:t xml:space="preserve">        </w:t>
+      </w:r>
+      <w:r>
+        <w:rPr>
+          <w:rFonts w:ascii="Consolas" w:eastAsia="Times New Roman" w:hAnsi="Consolas" w:cs="Times New Roman"/>
+          <w:color w:val="F92672"/>
+          <w:sz w:val="21"/>
+          <w:szCs w:val="21"/>
+        </w:rPr>
+        <w:t>return</w:t>
+      </w:r>
+      <w:r>
+        <w:rPr>
+          <w:rFonts w:ascii="Consolas" w:eastAsia="Times New Roman" w:hAnsi="Consolas" w:cs="Times New Roman"/>
+          <w:color w:val="F8F8F2"/>
+          <w:sz w:val="21"/>
+          <w:szCs w:val="21"/>
+        </w:rPr>
+        <w:t xml:space="preserve"> </w:t>
+      </w:r>
+      <w:proofErr w:type="gramStart"/>
+      <w:r>
+        <w:rPr>
+          <w:rFonts w:ascii="Consolas" w:eastAsia="Times New Roman" w:hAnsi="Consolas" w:cs="Times New Roman"/>
+          <w:color w:val="FD971F"/>
+          <w:sz w:val="21"/>
+          <w:szCs w:val="21"/>
+        </w:rPr>
+        <w:t>this</w:t>
+      </w:r>
+      <w:r>
+        <w:rPr>
+          <w:rFonts w:ascii="Consolas" w:eastAsia="Times New Roman" w:hAnsi="Consolas" w:cs="Times New Roman"/>
+          <w:color w:val="F8F8F2"/>
+          <w:sz w:val="21"/>
+          <w:szCs w:val="21"/>
+        </w:rPr>
+        <w:t>.$</w:t>
+      </w:r>
+      <w:proofErr w:type="spellStart"/>
+      <w:proofErr w:type="gramEnd"/>
+      <w:r>
+        <w:rPr>
+          <w:rFonts w:ascii="Consolas" w:eastAsia="Times New Roman" w:hAnsi="Consolas" w:cs="Times New Roman"/>
+          <w:color w:val="F8F8F2"/>
+          <w:sz w:val="21"/>
+          <w:szCs w:val="21"/>
+        </w:rPr>
+        <w:t>store.getters</w:t>
+      </w:r>
+      <w:proofErr w:type="spellEnd"/>
+      <w:r>
+        <w:rPr>
+          <w:rFonts w:ascii="Consolas" w:eastAsia="Times New Roman" w:hAnsi="Consolas" w:cs="Times New Roman"/>
+          <w:color w:val="F8F8F2"/>
+          <w:sz w:val="21"/>
+          <w:szCs w:val="21"/>
+        </w:rPr>
+        <w:t>[</w:t>
+      </w:r>
+      <w:r>
+        <w:rPr>
+          <w:rFonts w:ascii="Consolas" w:eastAsia="Times New Roman" w:hAnsi="Consolas" w:cs="Times New Roman"/>
+          <w:color w:val="E6DB74"/>
+          <w:sz w:val="21"/>
+          <w:szCs w:val="21"/>
+        </w:rPr>
+        <w:t>'</w:t>
+      </w:r>
+      <w:proofErr w:type="spellStart"/>
+      <w:r>
+        <w:rPr>
+          <w:rFonts w:ascii="Consolas" w:eastAsia="Times New Roman" w:hAnsi="Consolas" w:cs="Times New Roman"/>
+          <w:color w:val="E6DB74"/>
+          <w:sz w:val="21"/>
+          <w:szCs w:val="21"/>
+        </w:rPr>
+        <w:t>requestlist</w:t>
+      </w:r>
+      <w:proofErr w:type="spellEnd"/>
+      <w:r>
+        <w:rPr>
+          <w:rFonts w:ascii="Consolas" w:eastAsia="Times New Roman" w:hAnsi="Consolas" w:cs="Times New Roman"/>
+          <w:color w:val="E6DB74"/>
+          <w:sz w:val="21"/>
+          <w:szCs w:val="21"/>
+        </w:rPr>
+        <w:t>/</w:t>
+      </w:r>
+      <w:proofErr w:type="spellStart"/>
+      <w:r>
+        <w:rPr>
+          <w:rFonts w:ascii="Consolas" w:eastAsia="Times New Roman" w:hAnsi="Consolas" w:cs="Times New Roman"/>
+          <w:color w:val="E6DB74"/>
+          <w:sz w:val="21"/>
+          <w:szCs w:val="21"/>
+        </w:rPr>
+        <w:t>requestlist</w:t>
+      </w:r>
+      <w:proofErr w:type="spellEnd"/>
+      <w:r>
+        <w:rPr>
+          <w:rFonts w:ascii="Consolas" w:eastAsia="Times New Roman" w:hAnsi="Consolas" w:cs="Times New Roman"/>
+          <w:color w:val="E6DB74"/>
+          <w:sz w:val="21"/>
+          <w:szCs w:val="21"/>
+        </w:rPr>
+        <w:t>'</w:t>
+      </w:r>
+      <w:r>
+        <w:rPr>
+          <w:rFonts w:ascii="Consolas" w:eastAsia="Times New Roman" w:hAnsi="Consolas" w:cs="Times New Roman"/>
+          <w:color w:val="F8F8F2"/>
+          <w:sz w:val="21"/>
+          <w:szCs w:val="21"/>
+        </w:rPr>
+        <w:t>];</w:t>
+      </w:r>
+    </w:p>
+    <w:p>
+      <w:pPr>
+        <w:pStyle w:val="a7"/>
+        <w:numPr>
+          <w:ilvl w:val="0"/>
+          <w:numId w:val="1"/>
+        </w:numPr>
+        <w:shd w:val="clear" w:color="auto" w:fill="272822"/>
+        <w:spacing w:after="0" w:line="285" w:lineRule="atLeast"/>
+        <w:rPr>
+          <w:rFonts w:ascii="Consolas" w:eastAsia="Times New Roman" w:hAnsi="Consolas" w:cs="Times New Roman"/>
+          <w:color w:val="F8F8F2"/>
+          <w:sz w:val="21"/>
+          <w:szCs w:val="21"/>
+        </w:rPr>
+      </w:pPr>
+      <w:r>
+        <w:rPr>
+          <w:rFonts w:ascii="Consolas" w:eastAsia="Times New Roman" w:hAnsi="Consolas" w:cs="Times New Roman"/>
+          <w:color w:val="F8F8F2"/>
+          <w:sz w:val="21"/>
+          <w:szCs w:val="21"/>
+        </w:rPr>
+        <w:t>    },</w:t>
+      </w:r>
+    </w:p>
+    <w:p>
+      <w:pPr>
+        <w:pStyle w:val="a7"/>
+        <w:numPr>
+          <w:ilvl w:val="0"/>
+          <w:numId w:val="1"/>
+        </w:numPr>
+        <w:shd w:val="clear" w:color="auto" w:fill="272822"/>
+        <w:spacing w:after="0" w:line="285" w:lineRule="atLeast"/>
+        <w:rPr>
+          <w:rFonts w:ascii="Consolas" w:eastAsia="Times New Roman" w:hAnsi="Consolas" w:cs="Times New Roman"/>
+          <w:color w:val="F8F8F2"/>
+          <w:sz w:val="21"/>
+          <w:szCs w:val="21"/>
+        </w:rPr>
+      </w:pPr>
+      <w:r>
+        <w:rPr>
+          <w:rFonts w:ascii="Consolas" w:eastAsia="Times New Roman" w:hAnsi="Consolas" w:cs="Times New Roman"/>
+          <w:color w:val="F8F8F2"/>
+          <w:sz w:val="21"/>
+          <w:szCs w:val="21"/>
+        </w:rPr>
+        <w:t xml:space="preserve">    </w:t>
+      </w:r>
+      <w:proofErr w:type="spellStart"/>
+      <w:proofErr w:type="gramStart"/>
+      <w:r>
+        <w:rPr>
+          <w:rFonts w:ascii="Consolas" w:eastAsia="Times New Roman" w:hAnsi="Consolas" w:cs="Times New Roman"/>
+          <w:color w:val="A6E22E"/>
+          <w:sz w:val="21"/>
+          <w:szCs w:val="21"/>
+        </w:rPr>
+        <w:t>hasRequest</w:t>
+      </w:r>
+      <w:proofErr w:type="spellEnd"/>
+      <w:r>
+        <w:rPr>
+          <w:rFonts w:ascii="Consolas" w:eastAsia="Times New Roman" w:hAnsi="Consolas" w:cs="Times New Roman"/>
+          <w:color w:val="F8F8F2"/>
+          <w:sz w:val="21"/>
+          <w:szCs w:val="21"/>
+        </w:rPr>
+        <w:t>(</w:t>
+      </w:r>
+      <w:proofErr w:type="gramEnd"/>
+      <w:r>
+        <w:rPr>
+          <w:rFonts w:ascii="Consolas" w:eastAsia="Times New Roman" w:hAnsi="Consolas" w:cs="Times New Roman"/>
+          <w:color w:val="F8F8F2"/>
+          <w:sz w:val="21"/>
+          <w:szCs w:val="21"/>
+        </w:rPr>
+        <w:t xml:space="preserve">){ </w:t>
+      </w:r>
+      <w:r>
+        <w:rPr>
+          <w:rFonts w:ascii="Consolas" w:eastAsia="Times New Roman" w:hAnsi="Consolas" w:cs="Times New Roman"/>
+          <w:color w:val="88846F"/>
+          <w:sz w:val="21"/>
+          <w:szCs w:val="21"/>
+        </w:rPr>
+        <w:t>//check the request list is null</w:t>
+      </w:r>
+    </w:p>
+    <w:p>
+      <w:pPr>
+        <w:pStyle w:val="a7"/>
+        <w:numPr>
+          <w:ilvl w:val="0"/>
+          <w:numId w:val="1"/>
+        </w:numPr>
+        <w:shd w:val="clear" w:color="auto" w:fill="272822"/>
+        <w:spacing w:after="0" w:line="285" w:lineRule="atLeast"/>
+        <w:rPr>
+          <w:rFonts w:ascii="Consolas" w:eastAsia="Times New Roman" w:hAnsi="Consolas" w:cs="Times New Roman"/>
+          <w:color w:val="F8F8F2"/>
+          <w:sz w:val="21"/>
+          <w:szCs w:val="21"/>
+        </w:rPr>
+      </w:pPr>
+      <w:r>
+        <w:rPr>
+          <w:rFonts w:ascii="Consolas" w:eastAsia="Times New Roman" w:hAnsi="Consolas" w:cs="Times New Roman"/>
+          <w:color w:val="F8F8F2"/>
+          <w:sz w:val="21"/>
+          <w:szCs w:val="21"/>
+        </w:rPr>
+        <w:t xml:space="preserve">        </w:t>
+      </w:r>
+      <w:r>
+        <w:rPr>
+          <w:rFonts w:ascii="Consolas" w:eastAsia="Times New Roman" w:hAnsi="Consolas" w:cs="Times New Roman"/>
+          <w:color w:val="F92672"/>
+          <w:sz w:val="21"/>
+          <w:szCs w:val="21"/>
+        </w:rPr>
+        <w:t>return</w:t>
+      </w:r>
+      <w:r>
+        <w:rPr>
+          <w:rFonts w:ascii="Consolas" w:eastAsia="Times New Roman" w:hAnsi="Consolas" w:cs="Times New Roman"/>
+          <w:color w:val="F8F8F2"/>
+          <w:sz w:val="21"/>
+          <w:szCs w:val="21"/>
+        </w:rPr>
+        <w:t xml:space="preserve"> </w:t>
+      </w:r>
+      <w:proofErr w:type="gramStart"/>
+      <w:r>
+        <w:rPr>
+          <w:rFonts w:ascii="Consolas" w:eastAsia="Times New Roman" w:hAnsi="Consolas" w:cs="Times New Roman"/>
+          <w:color w:val="FD971F"/>
+          <w:sz w:val="21"/>
+          <w:szCs w:val="21"/>
+        </w:rPr>
+        <w:t>this</w:t>
+      </w:r>
+      <w:r>
+        <w:rPr>
+          <w:rFonts w:ascii="Consolas" w:eastAsia="Times New Roman" w:hAnsi="Consolas" w:cs="Times New Roman"/>
+          <w:color w:val="F8F8F2"/>
+          <w:sz w:val="21"/>
+          <w:szCs w:val="21"/>
+        </w:rPr>
+        <w:t>.$</w:t>
+      </w:r>
+      <w:proofErr w:type="spellStart"/>
+      <w:proofErr w:type="gramEnd"/>
+      <w:r>
+        <w:rPr>
+          <w:rFonts w:ascii="Consolas" w:eastAsia="Times New Roman" w:hAnsi="Consolas" w:cs="Times New Roman"/>
+          <w:color w:val="F8F8F2"/>
+          <w:sz w:val="21"/>
+          <w:szCs w:val="21"/>
+        </w:rPr>
+        <w:t>store.getters</w:t>
+      </w:r>
+      <w:proofErr w:type="spellEnd"/>
+      <w:r>
+        <w:rPr>
+          <w:rFonts w:ascii="Consolas" w:eastAsia="Times New Roman" w:hAnsi="Consolas" w:cs="Times New Roman"/>
+          <w:color w:val="F8F8F2"/>
+          <w:sz w:val="21"/>
+          <w:szCs w:val="21"/>
+        </w:rPr>
+        <w:t>[</w:t>
+      </w:r>
+      <w:r>
+        <w:rPr>
+          <w:rFonts w:ascii="Consolas" w:eastAsia="Times New Roman" w:hAnsi="Consolas" w:cs="Times New Roman"/>
+          <w:color w:val="E6DB74"/>
+          <w:sz w:val="21"/>
+          <w:szCs w:val="21"/>
+        </w:rPr>
+        <w:t>'</w:t>
+      </w:r>
+      <w:proofErr w:type="spellStart"/>
+      <w:r>
+        <w:rPr>
+          <w:rFonts w:ascii="Consolas" w:eastAsia="Times New Roman" w:hAnsi="Consolas" w:cs="Times New Roman"/>
+          <w:color w:val="E6DB74"/>
+          <w:sz w:val="21"/>
+          <w:szCs w:val="21"/>
+        </w:rPr>
+        <w:t>requestlist</w:t>
+      </w:r>
+      <w:proofErr w:type="spellEnd"/>
+      <w:r>
+        <w:rPr>
+          <w:rFonts w:ascii="Consolas" w:eastAsia="Times New Roman" w:hAnsi="Consolas" w:cs="Times New Roman"/>
+          <w:color w:val="E6DB74"/>
+          <w:sz w:val="21"/>
+          <w:szCs w:val="21"/>
+        </w:rPr>
+        <w:t>/</w:t>
+      </w:r>
+      <w:proofErr w:type="spellStart"/>
+      <w:r>
+        <w:rPr>
+          <w:rFonts w:ascii="Consolas" w:eastAsia="Times New Roman" w:hAnsi="Consolas" w:cs="Times New Roman"/>
+          <w:color w:val="E6DB74"/>
+          <w:sz w:val="21"/>
+          <w:szCs w:val="21"/>
+        </w:rPr>
+        <w:t>requestlist</w:t>
+      </w:r>
+      <w:proofErr w:type="spellEnd"/>
+      <w:r>
+        <w:rPr>
+          <w:rFonts w:ascii="Consolas" w:eastAsia="Times New Roman" w:hAnsi="Consolas" w:cs="Times New Roman"/>
+          <w:color w:val="E6DB74"/>
+          <w:sz w:val="21"/>
+          <w:szCs w:val="21"/>
+        </w:rPr>
+        <w:t>'</w:t>
+      </w:r>
+      <w:r>
+        <w:rPr>
+          <w:rFonts w:ascii="Consolas" w:eastAsia="Times New Roman" w:hAnsi="Consolas" w:cs="Times New Roman"/>
+          <w:color w:val="F8F8F2"/>
+          <w:sz w:val="21"/>
+          <w:szCs w:val="21"/>
+        </w:rPr>
+        <w:t>];</w:t>
+      </w:r>
+    </w:p>
+    <w:p>
+      <w:pPr>
+        <w:pStyle w:val="a7"/>
+        <w:numPr>
+          <w:ilvl w:val="0"/>
+          <w:numId w:val="1"/>
+        </w:numPr>
+        <w:shd w:val="clear" w:color="auto" w:fill="272822"/>
+        <w:spacing w:after="0" w:line="285" w:lineRule="atLeast"/>
+        <w:rPr>
+          <w:rFonts w:ascii="Consolas" w:eastAsia="Times New Roman" w:hAnsi="Consolas" w:cs="Times New Roman"/>
+          <w:color w:val="F8F8F2"/>
+          <w:sz w:val="21"/>
+          <w:szCs w:val="21"/>
+        </w:rPr>
+      </w:pPr>
+      <w:r>
+        <w:rPr>
+          <w:rFonts w:ascii="Consolas" w:eastAsia="Times New Roman" w:hAnsi="Consolas" w:cs="Times New Roman"/>
+          <w:color w:val="F8F8F2"/>
+          <w:sz w:val="21"/>
+          <w:szCs w:val="21"/>
+        </w:rPr>
+        <w:t>    }</w:t>
+      </w:r>
+    </w:p>
+    <w:p>
+      <w:pPr>
+        <w:pStyle w:val="a7"/>
+        <w:numPr>
+          <w:ilvl w:val="0"/>
+          <w:numId w:val="1"/>
+        </w:numPr>
+        <w:shd w:val="clear" w:color="auto" w:fill="272822"/>
+        <w:spacing w:after="0" w:line="285" w:lineRule="atLeast"/>
+        <w:rPr>
+          <w:rFonts w:ascii="Consolas" w:eastAsia="Times New Roman" w:hAnsi="Consolas" w:cs="Times New Roman"/>
+          <w:color w:val="F8F8F2"/>
+          <w:sz w:val="21"/>
+          <w:szCs w:val="21"/>
+        </w:rPr>
+      </w:pPr>
+      <w:r>
+        <w:rPr>
+          <w:rFonts w:ascii="Consolas" w:eastAsia="Times New Roman" w:hAnsi="Consolas" w:cs="Times New Roman"/>
+          <w:color w:val="F8F8F2"/>
+          <w:sz w:val="21"/>
+          <w:szCs w:val="21"/>
+        </w:rPr>
+        <w:t>}</w:t>
+      </w:r>
+    </w:p>
+    <w:p>
+      <w:pPr>
+        <w:pStyle w:val="a7"/>
+        <w:numPr>
+          <w:ilvl w:val="0"/>
+          <w:numId w:val="1"/>
+        </w:numPr>
+        <w:rPr>
+          <w:rFonts w:ascii="Times New Roman" w:hAnsi="Times New Roman" w:cs="Times New Roman" w:hint="eastAsia"/>
+          <w:b/>
+          <w:bCs/>
+          <w:sz w:val="28"/>
+          <w:szCs w:val="28"/>
+          <w:lang w:val="en-US"/>
+        </w:rPr>
+      </w:pPr>
     </w:p>
     <w:sectPr>
       <w:pgSz w:w="12240" w:h="15840"/>

</xml_diff>